<commit_message>
MoDaC 2.3 Release notes updated after review
</commit_message>
<xml_diff>
--- a/doc/release/MoDaC Release Notes 2.3.docx
+++ b/doc/release/MoDaC Release Notes 2.3.docx
@@ -261,6 +261,30 @@
                 <w:sz w:val="28"/>
                 <w:szCs w:val="28"/>
               </w:rPr>
+              <w:t>New Capabilities:</w:t>
+            </w:r>
+          </w:p>
+          <w:p>
+            <w:pPr>
+              <w:numPr>
+                <w:ilvl w:val="1"/>
+                <w:numId w:val="1"/>
+              </w:numPr>
+              <w:jc w:val="both"/>
+              <w:rPr>
+                <w:color w:val="000000" w:themeColor="text1"/>
+                <w:sz w:val="28"/>
+                <w:szCs w:val="28"/>
+              </w:rPr>
+            </w:pPr>
+            <w:r>
+              <w:rPr>
+                <w:b/>
+                <w:bCs/>
+                <w:color w:val="44546A" w:themeColor="text2"/>
+                <w:sz w:val="28"/>
+                <w:szCs w:val="28"/>
+              </w:rPr>
               <w:t xml:space="preserve">Ability to upload </w:t>
             </w:r>
             <w:r>
@@ -329,7 +353,212 @@
                 <w:sz w:val="28"/>
                 <w:szCs w:val="28"/>
               </w:rPr>
-              <w:t xml:space="preserve"> could only register the files contained within the Asset. </w:t>
+              <w:t xml:space="preserve"> could only register the files </w:t>
+            </w:r>
+            <w:r>
+              <w:rPr>
+                <w:color w:val="000000" w:themeColor="text1"/>
+                <w:sz w:val="28"/>
+                <w:szCs w:val="28"/>
+              </w:rPr>
+              <w:t xml:space="preserve">directly </w:t>
+            </w:r>
+            <w:r>
+              <w:rPr>
+                <w:color w:val="000000" w:themeColor="text1"/>
+                <w:sz w:val="28"/>
+                <w:szCs w:val="28"/>
+              </w:rPr>
+              <w:t>contained within the Asset. </w:t>
+            </w:r>
+          </w:p>
+          <w:p>
+            <w:pPr>
+              <w:numPr>
+                <w:ilvl w:val="1"/>
+                <w:numId w:val="1"/>
+              </w:numPr>
+              <w:jc w:val="both"/>
+              <w:rPr>
+                <w:color w:val="000000" w:themeColor="text1"/>
+                <w:sz w:val="28"/>
+                <w:szCs w:val="28"/>
+              </w:rPr>
+            </w:pPr>
+            <w:r>
+              <w:rPr>
+                <w:b/>
+                <w:bCs/>
+                <w:color w:val="44546A" w:themeColor="text2"/>
+                <w:sz w:val="28"/>
+                <w:szCs w:val="28"/>
+              </w:rPr>
+              <w:t>Ability to set the curation status through the user interface</w:t>
+            </w:r>
+            <w:r>
+              <w:rPr>
+                <w:color w:val="000000" w:themeColor="text1"/>
+                <w:sz w:val="28"/>
+                <w:szCs w:val="28"/>
+              </w:rPr>
+              <w:t xml:space="preserve">: </w:t>
+            </w:r>
+            <w:r>
+              <w:rPr>
+                <w:color w:val="000000" w:themeColor="text1"/>
+                <w:sz w:val="28"/>
+                <w:szCs w:val="28"/>
+              </w:rPr>
+              <w:t>MoDaC data r</w:t>
+            </w:r>
+            <w:r>
+              <w:rPr>
+                <w:color w:val="000000" w:themeColor="text1"/>
+                <w:sz w:val="28"/>
+                <w:szCs w:val="28"/>
+              </w:rPr>
+              <w:t xml:space="preserve">eview committee members </w:t>
+            </w:r>
+            <w:r>
+              <w:rPr>
+                <w:color w:val="000000" w:themeColor="text1"/>
+                <w:sz w:val="28"/>
+                <w:szCs w:val="28"/>
+              </w:rPr>
+              <w:t xml:space="preserve">can now </w:t>
+            </w:r>
+            <w:r>
+              <w:rPr>
+                <w:color w:val="000000" w:themeColor="text1"/>
+                <w:sz w:val="28"/>
+                <w:szCs w:val="28"/>
+              </w:rPr>
+              <w:t xml:space="preserve">change the curation status of an Asset through the web interface. </w:t>
+            </w:r>
+            <w:r>
+              <w:rPr>
+                <w:color w:val="000000" w:themeColor="text1"/>
+                <w:sz w:val="28"/>
+                <w:szCs w:val="28"/>
+              </w:rPr>
+              <w:t xml:space="preserve">This </w:t>
+            </w:r>
+            <w:r>
+              <w:rPr>
+                <w:color w:val="000000" w:themeColor="text1"/>
+                <w:sz w:val="28"/>
+                <w:szCs w:val="28"/>
+              </w:rPr>
+              <w:t xml:space="preserve">capability </w:t>
+            </w:r>
+            <w:r>
+              <w:rPr>
+                <w:color w:val="000000" w:themeColor="text1"/>
+                <w:sz w:val="28"/>
+                <w:szCs w:val="28"/>
+              </w:rPr>
+              <w:t>enable</w:t>
+            </w:r>
+            <w:r>
+              <w:rPr>
+                <w:color w:val="000000" w:themeColor="text1"/>
+                <w:sz w:val="28"/>
+                <w:szCs w:val="28"/>
+              </w:rPr>
+              <w:t>s</w:t>
+            </w:r>
+            <w:r>
+              <w:rPr>
+                <w:color w:val="000000" w:themeColor="text1"/>
+                <w:sz w:val="28"/>
+                <w:szCs w:val="28"/>
+              </w:rPr>
+              <w:t xml:space="preserve"> the</w:t>
+            </w:r>
+            <w:r>
+              <w:rPr>
+                <w:color w:val="000000" w:themeColor="text1"/>
+                <w:sz w:val="28"/>
+                <w:szCs w:val="28"/>
+              </w:rPr>
+              <w:t>m</w:t>
+            </w:r>
+            <w:r>
+              <w:rPr>
+                <w:color w:val="000000" w:themeColor="text1"/>
+                <w:sz w:val="28"/>
+                <w:szCs w:val="28"/>
+              </w:rPr>
+              <w:t xml:space="preserve"> to set the curation status to </w:t>
+            </w:r>
+            <w:r>
+              <w:rPr>
+                <w:i/>
+                <w:iCs/>
+                <w:color w:val="000000" w:themeColor="text1"/>
+                <w:sz w:val="28"/>
+                <w:szCs w:val="28"/>
+              </w:rPr>
+              <w:t>Pending</w:t>
+            </w:r>
+            <w:r>
+              <w:rPr>
+                <w:color w:val="000000" w:themeColor="text1"/>
+                <w:sz w:val="28"/>
+                <w:szCs w:val="28"/>
+              </w:rPr>
+              <w:t xml:space="preserve"> or </w:t>
+            </w:r>
+            <w:r>
+              <w:rPr>
+                <w:i/>
+                <w:iCs/>
+                <w:color w:val="000000" w:themeColor="text1"/>
+                <w:sz w:val="28"/>
+                <w:szCs w:val="28"/>
+              </w:rPr>
+              <w:t>Curated</w:t>
+            </w:r>
+            <w:r>
+              <w:rPr>
+                <w:color w:val="000000" w:themeColor="text1"/>
+                <w:sz w:val="28"/>
+                <w:szCs w:val="28"/>
+              </w:rPr>
+              <w:t xml:space="preserve"> based on the review stage and outcome. </w:t>
+            </w:r>
+            <w:r>
+              <w:rPr>
+                <w:color w:val="000000" w:themeColor="text1"/>
+                <w:sz w:val="28"/>
+                <w:szCs w:val="28"/>
+              </w:rPr>
+              <w:t xml:space="preserve">Previously, this needed to be done by the </w:t>
+            </w:r>
+            <w:r>
+              <w:rPr>
+                <w:color w:val="000000" w:themeColor="text1"/>
+                <w:sz w:val="28"/>
+                <w:szCs w:val="28"/>
+              </w:rPr>
+              <w:t xml:space="preserve">MoDaC </w:t>
+            </w:r>
+            <w:r>
+              <w:rPr>
+                <w:color w:val="000000" w:themeColor="text1"/>
+                <w:sz w:val="28"/>
+                <w:szCs w:val="28"/>
+              </w:rPr>
+              <w:t>system administrators from the backend.</w:t>
+            </w:r>
+            <w:r>
+              <w:rPr>
+                <w:rStyle w:val="apple-converted-space"/>
+                <w:color w:val="000000" w:themeColor="text1"/>
+                <w:sz w:val="28"/>
+                <w:szCs w:val="28"/>
+              </w:rPr>
+              <w:t> </w:t>
             </w:r>
           </w:p>
           <w:p>
@@ -353,7 +582,61 @@
                 <w:sz w:val="28"/>
                 <w:szCs w:val="28"/>
               </w:rPr>
-              <w:t>Ability to set the curation status through the user interface</w:t>
+              <w:t>User Interface enhancements:</w:t>
+            </w:r>
+          </w:p>
+          <w:p>
+            <w:pPr>
+              <w:numPr>
+                <w:ilvl w:val="1"/>
+                <w:numId w:val="1"/>
+              </w:numPr>
+              <w:jc w:val="both"/>
+              <w:rPr>
+                <w:color w:val="000000" w:themeColor="text1"/>
+                <w:sz w:val="28"/>
+                <w:szCs w:val="28"/>
+              </w:rPr>
+            </w:pPr>
+            <w:r>
+              <w:rPr>
+                <w:b/>
+                <w:bCs/>
+                <w:color w:val="44546A" w:themeColor="text2"/>
+                <w:sz w:val="28"/>
+                <w:szCs w:val="28"/>
+              </w:rPr>
+              <w:t xml:space="preserve">Asset </w:t>
+            </w:r>
+            <w:r>
+              <w:rPr>
+                <w:b/>
+                <w:bCs/>
+                <w:color w:val="44546A" w:themeColor="text2"/>
+                <w:sz w:val="28"/>
+                <w:szCs w:val="28"/>
+              </w:rPr>
+              <w:t>D</w:t>
+            </w:r>
+            <w:r>
+              <w:rPr>
+                <w:b/>
+                <w:bCs/>
+                <w:color w:val="44546A" w:themeColor="text2"/>
+                <w:sz w:val="28"/>
+                <w:szCs w:val="28"/>
+              </w:rPr>
+              <w:t xml:space="preserve">etails page </w:t>
+            </w:r>
+            <w:r>
+              <w:rPr>
+                <w:b/>
+                <w:bCs/>
+                <w:color w:val="44546A" w:themeColor="text2"/>
+                <w:sz w:val="28"/>
+                <w:szCs w:val="28"/>
+              </w:rPr>
+              <w:t>improvements</w:t>
             </w:r>
             <w:r>
               <w:rPr>
@@ -363,93 +646,59 @@
               </w:rPr>
               <w:t xml:space="preserve">: </w:t>
             </w:r>
-            <w:r>
-              <w:rPr>
-                <w:color w:val="000000" w:themeColor="text1"/>
-                <w:sz w:val="28"/>
-                <w:szCs w:val="28"/>
-              </w:rPr>
-              <w:t>R</w:t>
-            </w:r>
-            <w:r>
-              <w:rPr>
-                <w:color w:val="000000" w:themeColor="text1"/>
-                <w:sz w:val="28"/>
-                <w:szCs w:val="28"/>
-              </w:rPr>
-              <w:t xml:space="preserve">eview committee members </w:t>
-            </w:r>
-            <w:r>
-              <w:rPr>
-                <w:color w:val="000000" w:themeColor="text1"/>
-                <w:sz w:val="28"/>
-                <w:szCs w:val="28"/>
-              </w:rPr>
-              <w:t xml:space="preserve">can now </w:t>
-            </w:r>
-            <w:r>
-              <w:rPr>
-                <w:color w:val="000000" w:themeColor="text1"/>
-                <w:sz w:val="28"/>
-                <w:szCs w:val="28"/>
-              </w:rPr>
-              <w:t xml:space="preserve">change the curation status of an Asset through the web interface. </w:t>
-            </w:r>
-            <w:r>
-              <w:rPr>
-                <w:color w:val="000000" w:themeColor="text1"/>
-                <w:sz w:val="28"/>
-                <w:szCs w:val="28"/>
-              </w:rPr>
-              <w:t xml:space="preserve">This </w:t>
-            </w:r>
-            <w:r>
-              <w:rPr>
-                <w:color w:val="000000" w:themeColor="text1"/>
-                <w:sz w:val="28"/>
-                <w:szCs w:val="28"/>
-              </w:rPr>
-              <w:t xml:space="preserve">capability </w:t>
-            </w:r>
-            <w:r>
-              <w:rPr>
-                <w:color w:val="000000" w:themeColor="text1"/>
-                <w:sz w:val="28"/>
-                <w:szCs w:val="28"/>
-              </w:rPr>
-              <w:t>enable</w:t>
-            </w:r>
-            <w:r>
-              <w:rPr>
-                <w:color w:val="000000" w:themeColor="text1"/>
-                <w:sz w:val="28"/>
-                <w:szCs w:val="28"/>
-              </w:rPr>
-              <w:t>s</w:t>
-            </w:r>
-            <w:r>
-              <w:rPr>
-                <w:color w:val="000000" w:themeColor="text1"/>
-                <w:sz w:val="28"/>
-                <w:szCs w:val="28"/>
-              </w:rPr>
-              <w:t xml:space="preserve"> the</w:t>
-            </w:r>
-            <w:r>
-              <w:rPr>
-                <w:color w:val="000000" w:themeColor="text1"/>
-                <w:sz w:val="28"/>
-                <w:szCs w:val="28"/>
-              </w:rPr>
-              <w:t>m</w:t>
-            </w:r>
-            <w:r>
-              <w:rPr>
-                <w:color w:val="000000" w:themeColor="text1"/>
-                <w:sz w:val="28"/>
-                <w:szCs w:val="28"/>
-              </w:rPr>
-              <w:t xml:space="preserve"> to set the curation status to </w:t>
+          </w:p>
+          <w:p>
+            <w:pPr>
+              <w:numPr>
+                <w:ilvl w:val="2"/>
+                <w:numId w:val="1"/>
+              </w:numPr>
+              <w:jc w:val="both"/>
+              <w:rPr>
+                <w:color w:val="000000" w:themeColor="text1"/>
+                <w:sz w:val="28"/>
+                <w:szCs w:val="28"/>
+              </w:rPr>
+            </w:pPr>
+            <w:r>
+              <w:rPr>
+                <w:color w:val="000000" w:themeColor="text1"/>
+                <w:sz w:val="28"/>
+                <w:szCs w:val="28"/>
+              </w:rPr>
+              <w:t xml:space="preserve">Asset </w:t>
+            </w:r>
+            <w:r>
+              <w:rPr>
+                <w:color w:val="000000" w:themeColor="text1"/>
+                <w:sz w:val="28"/>
+                <w:szCs w:val="28"/>
+              </w:rPr>
+              <w:t>Details p</w:t>
+            </w:r>
+            <w:r>
+              <w:rPr>
+                <w:color w:val="000000" w:themeColor="text1"/>
+                <w:sz w:val="28"/>
+                <w:szCs w:val="28"/>
+              </w:rPr>
+              <w:t xml:space="preserve">age </w:t>
+            </w:r>
+            <w:r>
+              <w:rPr>
+                <w:color w:val="000000" w:themeColor="text1"/>
+                <w:sz w:val="28"/>
+                <w:szCs w:val="28"/>
+              </w:rPr>
+              <w:t>will</w:t>
+            </w:r>
+            <w:r>
+              <w:rPr>
+                <w:color w:val="000000" w:themeColor="text1"/>
+                <w:sz w:val="28"/>
+                <w:szCs w:val="28"/>
+              </w:rPr>
+              <w:t xml:space="preserve"> display the </w:t>
             </w:r>
             <w:r>
               <w:rPr>
@@ -459,57 +708,71 @@
                 <w:sz w:val="28"/>
                 <w:szCs w:val="28"/>
               </w:rPr>
-              <w:t>Pending</w:t>
-            </w:r>
-            <w:r>
-              <w:rPr>
-                <w:color w:val="000000" w:themeColor="text1"/>
-                <w:sz w:val="28"/>
-                <w:szCs w:val="28"/>
-              </w:rPr>
-              <w:t xml:space="preserve"> or </w:t>
-            </w:r>
-            <w:r>
-              <w:rPr>
-                <w:i/>
-                <w:iCs/>
-                <w:color w:val="000000" w:themeColor="text1"/>
-                <w:sz w:val="28"/>
-                <w:szCs w:val="28"/>
-              </w:rPr>
-              <w:t>Curated</w:t>
-            </w:r>
-            <w:r>
-              <w:rPr>
-                <w:color w:val="000000" w:themeColor="text1"/>
-                <w:sz w:val="28"/>
-                <w:szCs w:val="28"/>
-              </w:rPr>
-              <w:t xml:space="preserve"> based on the review stage and outcome. </w:t>
-            </w:r>
-            <w:r>
-              <w:rPr>
-                <w:color w:val="000000" w:themeColor="text1"/>
-                <w:sz w:val="28"/>
-                <w:szCs w:val="28"/>
-              </w:rPr>
-              <w:t xml:space="preserve">Previously, this needed to be done by the </w:t>
-            </w:r>
-            <w:r>
-              <w:rPr>
-                <w:color w:val="000000" w:themeColor="text1"/>
-                <w:sz w:val="28"/>
-                <w:szCs w:val="28"/>
-              </w:rPr>
-              <w:t xml:space="preserve">MoDaC </w:t>
-            </w:r>
-            <w:r>
-              <w:rPr>
-                <w:color w:val="000000" w:themeColor="text1"/>
-                <w:sz w:val="28"/>
-                <w:szCs w:val="28"/>
-              </w:rPr>
-              <w:t>system administrators from the backend.</w:t>
+              <w:t>File System</w:t>
+            </w:r>
+            <w:r>
+              <w:rPr>
+                <w:color w:val="000000" w:themeColor="text1"/>
+                <w:sz w:val="28"/>
+                <w:szCs w:val="28"/>
+              </w:rPr>
+              <w:t xml:space="preserve"> download option </w:t>
+            </w:r>
+            <w:r>
+              <w:rPr>
+                <w:color w:val="000000" w:themeColor="text1"/>
+                <w:sz w:val="28"/>
+                <w:szCs w:val="28"/>
+              </w:rPr>
+              <w:t xml:space="preserve">(for downloading to local storage) </w:t>
+            </w:r>
+            <w:r>
+              <w:rPr>
+                <w:color w:val="000000" w:themeColor="text1"/>
+                <w:sz w:val="28"/>
+                <w:szCs w:val="28"/>
+              </w:rPr>
+              <w:t xml:space="preserve">for </w:t>
+            </w:r>
+            <w:r>
+              <w:rPr>
+                <w:color w:val="000000" w:themeColor="text1"/>
+                <w:sz w:val="28"/>
+                <w:szCs w:val="28"/>
+              </w:rPr>
+              <w:t>eligible</w:t>
+            </w:r>
+            <w:r>
+              <w:rPr>
+                <w:color w:val="000000" w:themeColor="text1"/>
+                <w:sz w:val="28"/>
+                <w:szCs w:val="28"/>
+              </w:rPr>
+              <w:t xml:space="preserve"> files only</w:t>
+            </w:r>
+            <w:r>
+              <w:rPr>
+                <w:color w:val="000000" w:themeColor="text1"/>
+                <w:sz w:val="28"/>
+                <w:szCs w:val="28"/>
+              </w:rPr>
+              <w:t xml:space="preserve"> (that is</w:t>
+            </w:r>
+            <w:r>
+              <w:rPr>
+                <w:color w:val="000000" w:themeColor="text1"/>
+                <w:sz w:val="28"/>
+                <w:szCs w:val="28"/>
+              </w:rPr>
+              <w:t xml:space="preserve">, </w:t>
+            </w:r>
+            <w:r>
+              <w:rPr>
+                <w:color w:val="000000" w:themeColor="text1"/>
+                <w:sz w:val="28"/>
+                <w:szCs w:val="28"/>
+              </w:rPr>
+              <w:t>files smaller than 2 GB).</w:t>
             </w:r>
             <w:r>
               <w:rPr>
@@ -519,6 +782,200 @@
                 <w:szCs w:val="28"/>
               </w:rPr>
               <w:t> </w:t>
+            </w:r>
+            <w:r>
+              <w:rPr>
+                <w:sz w:val="28"/>
+                <w:szCs w:val="28"/>
+              </w:rPr>
+              <w:t>Users can continue</w:t>
+            </w:r>
+            <w:r>
+              <w:rPr>
+                <w:sz w:val="28"/>
+                <w:szCs w:val="28"/>
+              </w:rPr>
+              <w:t xml:space="preserve"> </w:t>
+            </w:r>
+            <w:r>
+              <w:rPr>
+                <w:sz w:val="28"/>
+                <w:szCs w:val="28"/>
+              </w:rPr>
+              <w:t>download</w:t>
+            </w:r>
+            <w:r>
+              <w:rPr>
+                <w:sz w:val="28"/>
+                <w:szCs w:val="28"/>
+              </w:rPr>
+              <w:t>ing</w:t>
+            </w:r>
+            <w:r>
+              <w:rPr>
+                <w:sz w:val="28"/>
+                <w:szCs w:val="28"/>
+              </w:rPr>
+              <w:t> files and folders of any size to Globus, AWS S3, Google Drive, and Google Cloud</w:t>
+            </w:r>
+            <w:r>
+              <w:rPr>
+                <w:sz w:val="28"/>
+                <w:szCs w:val="28"/>
+              </w:rPr>
+              <w:t xml:space="preserve"> endpoints</w:t>
+            </w:r>
+            <w:r>
+              <w:rPr>
+                <w:sz w:val="28"/>
+                <w:szCs w:val="28"/>
+              </w:rPr>
+              <w:t>.</w:t>
+            </w:r>
+            <w:r>
+              <w:t> </w:t>
+            </w:r>
+          </w:p>
+          <w:p>
+            <w:pPr>
+              <w:numPr>
+                <w:ilvl w:val="2"/>
+                <w:numId w:val="1"/>
+              </w:numPr>
+              <w:jc w:val="both"/>
+              <w:rPr>
+                <w:color w:val="000000" w:themeColor="text1"/>
+                <w:sz w:val="28"/>
+                <w:szCs w:val="28"/>
+              </w:rPr>
+            </w:pPr>
+            <w:r>
+              <w:rPr>
+                <w:color w:val="000000" w:themeColor="text1"/>
+                <w:sz w:val="28"/>
+                <w:szCs w:val="28"/>
+              </w:rPr>
+              <w:t>The Batch select checkbox will be enabled only when the Asset table has data eligible for batch operations</w:t>
+            </w:r>
+            <w:r>
+              <w:rPr>
+                <w:color w:val="000000" w:themeColor="text1"/>
+                <w:sz w:val="28"/>
+                <w:szCs w:val="28"/>
+              </w:rPr>
+              <w:t xml:space="preserve"> (that is</w:t>
+            </w:r>
+            <w:r>
+              <w:rPr>
+                <w:color w:val="000000" w:themeColor="text1"/>
+                <w:sz w:val="28"/>
+                <w:szCs w:val="28"/>
+              </w:rPr>
+              <w:t>,</w:t>
+            </w:r>
+            <w:r>
+              <w:rPr>
+                <w:color w:val="000000" w:themeColor="text1"/>
+                <w:sz w:val="28"/>
+                <w:szCs w:val="28"/>
+              </w:rPr>
+              <w:t xml:space="preserve"> files directly under the Asset</w:t>
+            </w:r>
+            <w:r>
+              <w:rPr>
+                <w:color w:val="000000" w:themeColor="text1"/>
+                <w:sz w:val="28"/>
+                <w:szCs w:val="28"/>
+              </w:rPr>
+              <w:t>)</w:t>
+            </w:r>
+            <w:r>
+              <w:rPr>
+                <w:color w:val="000000" w:themeColor="text1"/>
+                <w:sz w:val="28"/>
+                <w:szCs w:val="28"/>
+              </w:rPr>
+              <w:t xml:space="preserve">. </w:t>
+            </w:r>
+          </w:p>
+          <w:p>
+            <w:pPr>
+              <w:numPr>
+                <w:ilvl w:val="1"/>
+                <w:numId w:val="1"/>
+              </w:numPr>
+              <w:jc w:val="both"/>
+              <w:rPr>
+                <w:color w:val="000000" w:themeColor="text1"/>
+                <w:sz w:val="28"/>
+                <w:szCs w:val="28"/>
+              </w:rPr>
+            </w:pPr>
+            <w:r>
+              <w:rPr>
+                <w:b/>
+                <w:bCs/>
+                <w:color w:val="44546A" w:themeColor="text2"/>
+                <w:sz w:val="28"/>
+                <w:szCs w:val="28"/>
+              </w:rPr>
+              <w:t xml:space="preserve">Status page </w:t>
+            </w:r>
+            <w:r>
+              <w:rPr>
+                <w:b/>
+                <w:bCs/>
+                <w:color w:val="44546A" w:themeColor="text2"/>
+                <w:sz w:val="28"/>
+                <w:szCs w:val="28"/>
+              </w:rPr>
+              <w:t>redesign</w:t>
+            </w:r>
+            <w:r>
+              <w:rPr>
+                <w:sz w:val="28"/>
+                <w:szCs w:val="28"/>
+              </w:rPr>
+              <w:t>: The status page used to track the progress of ongoing transactions has been r</w:t>
+            </w:r>
+            <w:r>
+              <w:rPr>
+                <w:sz w:val="28"/>
+                <w:szCs w:val="28"/>
+              </w:rPr>
+              <w:t>edesigned</w:t>
+            </w:r>
+            <w:r>
+              <w:rPr>
+                <w:color w:val="44546A" w:themeColor="text2"/>
+                <w:sz w:val="28"/>
+                <w:szCs w:val="28"/>
+              </w:rPr>
+              <w:t xml:space="preserve"> </w:t>
+            </w:r>
+            <w:r>
+              <w:rPr>
+                <w:color w:val="000000" w:themeColor="text1"/>
+                <w:sz w:val="28"/>
+                <w:szCs w:val="28"/>
+              </w:rPr>
+              <w:t>to make it more intuitive and user</w:t>
+            </w:r>
+            <w:r>
+              <w:rPr>
+                <w:color w:val="000000" w:themeColor="text1"/>
+                <w:sz w:val="28"/>
+                <w:szCs w:val="28"/>
+              </w:rPr>
+              <w:t>-</w:t>
+            </w:r>
+            <w:r>
+              <w:rPr>
+                <w:color w:val="000000" w:themeColor="text1"/>
+                <w:sz w:val="28"/>
+                <w:szCs w:val="28"/>
+              </w:rPr>
+              <w:t>friendly.</w:t>
             </w:r>
           </w:p>
           <w:p>
@@ -542,45 +999,15 @@
                 <w:sz w:val="28"/>
                 <w:szCs w:val="28"/>
               </w:rPr>
-              <w:t xml:space="preserve">Asset </w:t>
-            </w:r>
-            <w:r>
-              <w:rPr>
-                <w:b/>
-                <w:bCs/>
-                <w:color w:val="44546A" w:themeColor="text2"/>
-                <w:sz w:val="28"/>
-                <w:szCs w:val="28"/>
-              </w:rPr>
-              <w:t>D</w:t>
-            </w:r>
-            <w:r>
-              <w:rPr>
-                <w:b/>
-                <w:bCs/>
-                <w:color w:val="44546A" w:themeColor="text2"/>
-                <w:sz w:val="28"/>
-                <w:szCs w:val="28"/>
-              </w:rPr>
-              <w:t xml:space="preserve">etails page </w:t>
-            </w:r>
-            <w:r>
-              <w:rPr>
-                <w:b/>
-                <w:bCs/>
-                <w:color w:val="44546A" w:themeColor="text2"/>
-                <w:sz w:val="28"/>
-                <w:szCs w:val="28"/>
-              </w:rPr>
-              <w:t>improvements</w:t>
-            </w:r>
-            <w:r>
-              <w:rPr>
-                <w:color w:val="000000" w:themeColor="text1"/>
-                <w:sz w:val="28"/>
-                <w:szCs w:val="28"/>
-              </w:rPr>
-              <w:t xml:space="preserve">: </w:t>
+              <w:t>Operational improvements:</w:t>
+            </w:r>
+            <w:r>
+              <w:rPr>
+                <w:color w:val="44546A" w:themeColor="text2"/>
+                <w:sz w:val="28"/>
+                <w:szCs w:val="28"/>
+              </w:rPr>
+              <w:t xml:space="preserve"> </w:t>
             </w:r>
           </w:p>
           <w:p>
@@ -598,310 +1025,31 @@
             </w:pPr>
             <w:r>
               <w:rPr>
-                <w:color w:val="000000" w:themeColor="text1"/>
-                <w:sz w:val="28"/>
-                <w:szCs w:val="28"/>
-              </w:rPr>
-              <w:t xml:space="preserve">Asset </w:t>
-            </w:r>
-            <w:r>
-              <w:rPr>
-                <w:color w:val="000000" w:themeColor="text1"/>
-                <w:sz w:val="28"/>
-                <w:szCs w:val="28"/>
-              </w:rPr>
-              <w:t>Details p</w:t>
-            </w:r>
-            <w:r>
-              <w:rPr>
-                <w:color w:val="000000" w:themeColor="text1"/>
-                <w:sz w:val="28"/>
-                <w:szCs w:val="28"/>
-              </w:rPr>
-              <w:t xml:space="preserve">age </w:t>
-            </w:r>
-            <w:r>
-              <w:rPr>
-                <w:color w:val="000000" w:themeColor="text1"/>
-                <w:sz w:val="28"/>
-                <w:szCs w:val="28"/>
-              </w:rPr>
-              <w:t>will</w:t>
-            </w:r>
-            <w:r>
-              <w:rPr>
-                <w:color w:val="000000" w:themeColor="text1"/>
-                <w:sz w:val="28"/>
-                <w:szCs w:val="28"/>
-              </w:rPr>
-              <w:t xml:space="preserve"> display the </w:t>
-            </w:r>
-            <w:r>
-              <w:rPr>
-                <w:i/>
-                <w:iCs/>
-                <w:color w:val="000000" w:themeColor="text1"/>
-                <w:sz w:val="28"/>
-                <w:szCs w:val="28"/>
-              </w:rPr>
-              <w:t>File System</w:t>
-            </w:r>
-            <w:r>
-              <w:rPr>
-                <w:color w:val="000000" w:themeColor="text1"/>
-                <w:sz w:val="28"/>
-                <w:szCs w:val="28"/>
-              </w:rPr>
-              <w:t xml:space="preserve"> download option </w:t>
-            </w:r>
-            <w:r>
-              <w:rPr>
-                <w:color w:val="000000" w:themeColor="text1"/>
-                <w:sz w:val="28"/>
-                <w:szCs w:val="28"/>
-              </w:rPr>
-              <w:t xml:space="preserve">(for downloading to local storage) </w:t>
-            </w:r>
-            <w:r>
-              <w:rPr>
-                <w:color w:val="000000" w:themeColor="text1"/>
-                <w:sz w:val="28"/>
-                <w:szCs w:val="28"/>
-              </w:rPr>
-              <w:t xml:space="preserve">for </w:t>
-            </w:r>
-            <w:r>
-              <w:rPr>
-                <w:color w:val="000000" w:themeColor="text1"/>
-                <w:sz w:val="28"/>
-                <w:szCs w:val="28"/>
-              </w:rPr>
-              <w:t>eligible</w:t>
-            </w:r>
-            <w:r>
-              <w:rPr>
-                <w:color w:val="000000" w:themeColor="text1"/>
-                <w:sz w:val="28"/>
-                <w:szCs w:val="28"/>
-              </w:rPr>
-              <w:t xml:space="preserve"> files only</w:t>
-            </w:r>
-            <w:r>
-              <w:rPr>
-                <w:color w:val="000000" w:themeColor="text1"/>
-                <w:sz w:val="28"/>
-                <w:szCs w:val="28"/>
-              </w:rPr>
-              <w:t xml:space="preserve"> (that is</w:t>
-            </w:r>
-            <w:r>
-              <w:rPr>
-                <w:color w:val="000000" w:themeColor="text1"/>
-                <w:sz w:val="28"/>
-                <w:szCs w:val="28"/>
-              </w:rPr>
-              <w:t xml:space="preserve">, </w:t>
-            </w:r>
-            <w:r>
-              <w:rPr>
-                <w:color w:val="000000" w:themeColor="text1"/>
-                <w:sz w:val="28"/>
-                <w:szCs w:val="28"/>
-              </w:rPr>
-              <w:t>files smaller than 2 GB).</w:t>
-            </w:r>
-            <w:r>
-              <w:rPr>
-                <w:rStyle w:val="apple-converted-space"/>
-                <w:color w:val="000000" w:themeColor="text1"/>
-                <w:sz w:val="28"/>
-                <w:szCs w:val="28"/>
+                <w:color w:val="1D1C1D"/>
+                <w:sz w:val="28"/>
+                <w:szCs w:val="28"/>
+                <w:shd w:val="clear" w:color="auto" w:fill="FFFFFF"/>
+              </w:rPr>
+              <w:t>The process to permission a collection created through bulk upload</w:t>
+            </w:r>
+            <w:r>
+              <w:rPr>
+                <w:rFonts w:hint="eastAsia"/>
+                <w:color w:val="1D1C1D"/>
+                <w:sz w:val="28"/>
+                <w:szCs w:val="28"/>
+                <w:shd w:val="clear" w:color="auto" w:fill="FFFFFF"/>
               </w:rPr>
               <w:t> </w:t>
             </w:r>
             <w:r>
               <w:rPr>
-                <w:sz w:val="28"/>
-                <w:szCs w:val="28"/>
-              </w:rPr>
-              <w:t>Users can continue</w:t>
-            </w:r>
-            <w:r>
-              <w:rPr>
-                <w:sz w:val="28"/>
-                <w:szCs w:val="28"/>
-              </w:rPr>
-              <w:t xml:space="preserve"> </w:t>
-            </w:r>
-            <w:r>
-              <w:rPr>
-                <w:sz w:val="28"/>
-                <w:szCs w:val="28"/>
-              </w:rPr>
-              <w:t>download</w:t>
-            </w:r>
-            <w:r>
-              <w:rPr>
-                <w:sz w:val="28"/>
-                <w:szCs w:val="28"/>
-              </w:rPr>
-              <w:t>ing</w:t>
-            </w:r>
-            <w:r>
-              <w:rPr>
-                <w:sz w:val="28"/>
-                <w:szCs w:val="28"/>
-              </w:rPr>
-              <w:t> files and folders of any size to Globus, AWS S3, Google Drive, and Google Cloud</w:t>
-            </w:r>
-            <w:r>
-              <w:rPr>
-                <w:sz w:val="28"/>
-                <w:szCs w:val="28"/>
-              </w:rPr>
-              <w:t xml:space="preserve"> endpoints</w:t>
-            </w:r>
-            <w:r>
-              <w:rPr>
-                <w:sz w:val="28"/>
-                <w:szCs w:val="28"/>
-              </w:rPr>
-              <w:t>.</w:t>
-            </w:r>
-            <w:r>
-              <w:t> </w:t>
-            </w:r>
-          </w:p>
-          <w:p>
-            <w:pPr>
-              <w:numPr>
-                <w:ilvl w:val="1"/>
-                <w:numId w:val="1"/>
-              </w:numPr>
-              <w:jc w:val="both"/>
-              <w:rPr>
-                <w:color w:val="000000" w:themeColor="text1"/>
-                <w:sz w:val="28"/>
-                <w:szCs w:val="28"/>
-              </w:rPr>
-            </w:pPr>
-            <w:r>
-              <w:rPr>
-                <w:color w:val="000000" w:themeColor="text1"/>
-                <w:sz w:val="28"/>
-                <w:szCs w:val="28"/>
-              </w:rPr>
-              <w:t>The Batch select checkbox will be enabled only when the Asset table has data eligible for batch operations</w:t>
-            </w:r>
-            <w:r>
-              <w:rPr>
-                <w:color w:val="000000" w:themeColor="text1"/>
-                <w:sz w:val="28"/>
-                <w:szCs w:val="28"/>
-              </w:rPr>
-              <w:t xml:space="preserve"> (that is</w:t>
-            </w:r>
-            <w:r>
-              <w:rPr>
-                <w:color w:val="000000" w:themeColor="text1"/>
-                <w:sz w:val="28"/>
-                <w:szCs w:val="28"/>
-              </w:rPr>
-              <w:t>,</w:t>
-            </w:r>
-            <w:r>
-              <w:rPr>
-                <w:color w:val="000000" w:themeColor="text1"/>
-                <w:sz w:val="28"/>
-                <w:szCs w:val="28"/>
-              </w:rPr>
-              <w:t xml:space="preserve"> files directly under the Asset</w:t>
-            </w:r>
-            <w:r>
-              <w:rPr>
-                <w:color w:val="000000" w:themeColor="text1"/>
-                <w:sz w:val="28"/>
-                <w:szCs w:val="28"/>
-              </w:rPr>
-              <w:t>)</w:t>
-            </w:r>
-            <w:r>
-              <w:rPr>
-                <w:color w:val="000000" w:themeColor="text1"/>
-                <w:sz w:val="28"/>
-                <w:szCs w:val="28"/>
-              </w:rPr>
-              <w:t xml:space="preserve">. </w:t>
-            </w:r>
-          </w:p>
-          <w:p>
-            <w:pPr>
-              <w:numPr>
-                <w:ilvl w:val="0"/>
-                <w:numId w:val="1"/>
-              </w:numPr>
-              <w:jc w:val="both"/>
-              <w:rPr>
-                <w:color w:val="000000" w:themeColor="text1"/>
-                <w:sz w:val="28"/>
-                <w:szCs w:val="28"/>
-              </w:rPr>
-            </w:pPr>
-            <w:r>
-              <w:rPr>
-                <w:b/>
-                <w:bCs/>
-                <w:color w:val="44546A" w:themeColor="text2"/>
-                <w:sz w:val="28"/>
-                <w:szCs w:val="28"/>
-              </w:rPr>
-              <w:t>Status page improvements</w:t>
-            </w:r>
-            <w:r>
-              <w:rPr>
-                <w:sz w:val="28"/>
-                <w:szCs w:val="28"/>
-              </w:rPr>
-              <w:t>: The status page used to track the progress of ongoing transactions has been r</w:t>
-            </w:r>
-            <w:r>
-              <w:rPr>
-                <w:sz w:val="28"/>
-                <w:szCs w:val="28"/>
-              </w:rPr>
-              <w:t>edesigned</w:t>
-            </w:r>
-            <w:r>
-              <w:rPr>
-                <w:color w:val="44546A" w:themeColor="text2"/>
-                <w:sz w:val="28"/>
-                <w:szCs w:val="28"/>
-              </w:rPr>
-              <w:t xml:space="preserve"> </w:t>
-            </w:r>
-            <w:r>
-              <w:rPr>
-                <w:color w:val="000000" w:themeColor="text1"/>
-                <w:sz w:val="28"/>
-                <w:szCs w:val="28"/>
-              </w:rPr>
-              <w:t>to make it more intuitive and user</w:t>
-            </w:r>
-            <w:r>
-              <w:rPr>
-                <w:color w:val="000000" w:themeColor="text1"/>
-                <w:sz w:val="28"/>
-                <w:szCs w:val="28"/>
-              </w:rPr>
-              <w:t>-</w:t>
-            </w:r>
-            <w:r>
-              <w:rPr>
-                <w:color w:val="000000" w:themeColor="text1"/>
-                <w:sz w:val="28"/>
-                <w:szCs w:val="28"/>
-              </w:rPr>
-              <w:t>friendly.</w:t>
+                <w:color w:val="1D1C1D"/>
+                <w:sz w:val="28"/>
+                <w:szCs w:val="28"/>
+                <w:shd w:val="clear" w:color="auto" w:fill="FFFFFF"/>
+              </w:rPr>
+              <w:t xml:space="preserve"> has been automated. This enables the user to edit the collection immediately after upload. Previously the permissioning process was performed manually by the MoDaC system administrators.</w:t>
             </w:r>
           </w:p>
           <w:p>
@@ -1326,7 +1474,6 @@
                 <w:sz w:val="28"/>
                 <w:szCs w:val="28"/>
               </w:rPr>
-              <w:lastRenderedPageBreak/>
               <w:t>Link to the NCI-DOE Collaboration page</w:t>
             </w:r>
             <w:r>
@@ -2086,6 +2233,7 @@
                 <w:sz w:val="28"/>
                 <w:szCs w:val="28"/>
               </w:rPr>
+              <w:lastRenderedPageBreak/>
               <w:t xml:space="preserve">Enhanced pagination </w:t>
             </w:r>
             <w:r>
@@ -2363,7 +2511,6 @@
                 <w:sz w:val="28"/>
                 <w:szCs w:val="28"/>
               </w:rPr>
-              <w:lastRenderedPageBreak/>
               <w:t>Reduced the time required to display the search results from</w:t>
             </w:r>
             <w:r>
@@ -3042,6 +3189,7 @@
                 <w:sz w:val="28"/>
                 <w:szCs w:val="28"/>
               </w:rPr>
+              <w:lastRenderedPageBreak/>
               <w:t>UI alignment with CRCR</w:t>
             </w:r>
             <w:r>
@@ -3381,7 +3529,6 @@
                 <w:sz w:val="28"/>
                 <w:szCs w:val="28"/>
               </w:rPr>
-              <w:lastRenderedPageBreak/>
               <w:t xml:space="preserve">Automatic redirection from </w:t>
             </w:r>
             <w:r>
@@ -4126,7 +4273,15 @@
                 <w:sz w:val="28"/>
                 <w:szCs w:val="28"/>
               </w:rPr>
-              <w:t xml:space="preserve">This eliminates movement of unused data and improves API performance by </w:t>
+              <w:t xml:space="preserve">This eliminates </w:t>
+            </w:r>
+            <w:r>
+              <w:rPr>
+                <w:sz w:val="28"/>
+                <w:szCs w:val="28"/>
+              </w:rPr>
+              <w:lastRenderedPageBreak/>
+              <w:t xml:space="preserve">movement of unused data and improves API performance by </w:t>
             </w:r>
             <w:r>
               <w:rPr>
@@ -4805,7 +4960,27 @@
                 <w:sz w:val="28"/>
                 <w:szCs w:val="28"/>
               </w:rPr>
-              <w:t>Enhanced the Home page, Search page, About page, and the Asset Details page to adapt to multiple screen sizes by reformatting and resizing.</w:t>
+              <w:t xml:space="preserve">Enhanced the Home page, Search page, </w:t>
+            </w:r>
+            <w:proofErr w:type="gramStart"/>
+            <w:r>
+              <w:rPr>
+                <w:rFonts w:cstheme="minorHAnsi"/>
+                <w:color w:val="000000" w:themeColor="text1"/>
+                <w:sz w:val="28"/>
+                <w:szCs w:val="28"/>
+              </w:rPr>
+              <w:t>About</w:t>
+            </w:r>
+            <w:proofErr w:type="gramEnd"/>
+            <w:r>
+              <w:rPr>
+                <w:rFonts w:cstheme="minorHAnsi"/>
+                <w:color w:val="000000" w:themeColor="text1"/>
+                <w:sz w:val="28"/>
+                <w:szCs w:val="28"/>
+              </w:rPr>
+              <w:t xml:space="preserve"> page, and the Asset Details page to adapt to multiple screen sizes by reformatting and resizing.</w:t>
             </w:r>
           </w:p>
           <w:p>
@@ -5071,6 +5246,7 @@
                 <w:sz w:val="28"/>
                 <w:szCs w:val="28"/>
               </w:rPr>
+              <w:lastRenderedPageBreak/>
               <w:t>Ability to evaluate multiple models</w:t>
             </w:r>
             <w:r>
@@ -5191,8 +5367,17 @@
                 <w:sz w:val="28"/>
                 <w:szCs w:val="28"/>
               </w:rPr>
-              <w:t>programmatic evaluation of models stored in ModaC</w:t>
-            </w:r>
+              <w:t xml:space="preserve">programmatic evaluation of models stored in </w:t>
+            </w:r>
+            <w:proofErr w:type="spellStart"/>
+            <w:r>
+              <w:rPr>
+                <w:sz w:val="28"/>
+                <w:szCs w:val="28"/>
+              </w:rPr>
+              <w:t>ModaC</w:t>
+            </w:r>
+            <w:proofErr w:type="spellEnd"/>
             <w:r>
               <w:rPr>
                 <w:sz w:val="28"/>
@@ -5363,7 +5548,6 @@
                 <w:sz w:val="28"/>
                 <w:szCs w:val="28"/>
               </w:rPr>
-              <w:lastRenderedPageBreak/>
               <w:t xml:space="preserve">Generate predictions and evaluate </w:t>
             </w:r>
             <w:r>
@@ -6135,6 +6319,7 @@
                 <w:sz w:val="28"/>
                 <w:szCs w:val="28"/>
               </w:rPr>
+              <w:lastRenderedPageBreak/>
               <w:t>Simplify access to shareable link</w:t>
             </w:r>
             <w:r>
@@ -6555,7 +6740,6 @@
                 <w:sz w:val="28"/>
                 <w:szCs w:val="28"/>
               </w:rPr>
-              <w:lastRenderedPageBreak/>
               <w:t>Ability to edit permissions of empty collections</w:t>
             </w:r>
             <w:r>
@@ -7304,6 +7488,7 @@
                 <w:sz w:val="28"/>
                 <w:szCs w:val="28"/>
               </w:rPr>
+              <w:lastRenderedPageBreak/>
               <w:t>Ability to search for reference datasets</w:t>
             </w:r>
             <w:r>
@@ -7713,16 +7898,7 @@
                 <w:sz w:val="28"/>
                 <w:szCs w:val="28"/>
               </w:rPr>
-              <w:t xml:space="preserve">eployed models </w:t>
-            </w:r>
-            <w:r>
-              <w:rPr>
-                <w:rFonts w:cstheme="minorHAnsi"/>
-                <w:sz w:val="28"/>
-                <w:szCs w:val="28"/>
-              </w:rPr>
-              <w:lastRenderedPageBreak/>
-              <w:t xml:space="preserve">using the 'Is Model Deployed' filter on the </w:t>
+              <w:t xml:space="preserve">eployed models using the 'Is Model Deployed' filter on the </w:t>
             </w:r>
             <w:r>
               <w:rPr>
@@ -8512,7 +8688,16 @@
                 <w:sz w:val="28"/>
                 <w:szCs w:val="28"/>
               </w:rPr>
-              <w:t xml:space="preserve"> through the 'Is Reference Dataset' metadata attribute </w:t>
+              <w:t xml:space="preserve"> through the 'Is Reference Dataset' </w:t>
+            </w:r>
+            <w:r>
+              <w:rPr>
+                <w:color w:val="000000" w:themeColor="text1"/>
+                <w:sz w:val="28"/>
+                <w:szCs w:val="28"/>
+              </w:rPr>
+              <w:lastRenderedPageBreak/>
+              <w:t xml:space="preserve">metadata attribute </w:t>
             </w:r>
             <w:r>
               <w:rPr>
@@ -8980,7 +9165,6 @@
                 <w:sz w:val="28"/>
                 <w:szCs w:val="28"/>
               </w:rPr>
-              <w:lastRenderedPageBreak/>
               <w:t xml:space="preserve">Upload </w:t>
             </w:r>
             <w:r>
@@ -9542,6 +9726,7 @@
                 <w:sz w:val="28"/>
                 <w:szCs w:val="28"/>
               </w:rPr>
+              <w:lastRenderedPageBreak/>
               <w:t>Upload screen redesign</w:t>
             </w:r>
             <w:r>
@@ -9714,7 +9899,6 @@
                 <w:sz w:val="28"/>
                 <w:szCs w:val="28"/>
               </w:rPr>
-              <w:lastRenderedPageBreak/>
               <w:t>Asset Details screen enhancements</w:t>
             </w:r>
             <w:r>
@@ -9806,7 +9990,27 @@
                 <w:sz w:val="28"/>
                 <w:szCs w:val="28"/>
               </w:rPr>
-              <w:t>. This is a proof of concept phase-1 implementation being released for testing and is presently not intended for production use</w:t>
+              <w:t xml:space="preserve">. This is a </w:t>
+            </w:r>
+            <w:proofErr w:type="gramStart"/>
+            <w:r>
+              <w:rPr>
+                <w:rFonts w:eastAsiaTheme="minorHAnsi"/>
+                <w:color w:val="000000" w:themeColor="text1"/>
+                <w:sz w:val="28"/>
+                <w:szCs w:val="28"/>
+              </w:rPr>
+              <w:t>proof of concept</w:t>
+            </w:r>
+            <w:proofErr w:type="gramEnd"/>
+            <w:r>
+              <w:rPr>
+                <w:rFonts w:eastAsiaTheme="minorHAnsi"/>
+                <w:color w:val="000000" w:themeColor="text1"/>
+                <w:sz w:val="28"/>
+                <w:szCs w:val="28"/>
+              </w:rPr>
+              <w:t xml:space="preserve"> phase-1 implementation being released for testing and is presently not intended for production use</w:t>
             </w:r>
           </w:p>
           <w:p>
@@ -10038,6 +10242,7 @@
                 <w:sz w:val="28"/>
                 <w:szCs w:val="28"/>
               </w:rPr>
+              <w:lastRenderedPageBreak/>
               <w:t>Search screen enhancements</w:t>
             </w:r>
             <w:r>
@@ -10129,7 +10334,23 @@
                 <w:sz w:val="28"/>
                 <w:szCs w:val="28"/>
               </w:rPr>
-              <w:t xml:space="preserve">: The Register Asset Collection screen has been converted from a modal popup to a full page in order to better leverage available real-estate and reduce scrolling. Additionally, the display elements have been updated to make this screen consistent with the Edit Metadata screen.  For details, refer to </w:t>
+              <w:t xml:space="preserve">: The Register Asset Collection screen has been converted from a modal popup to a full page </w:t>
+            </w:r>
+            <w:proofErr w:type="gramStart"/>
+            <w:r>
+              <w:rPr>
+                <w:sz w:val="28"/>
+                <w:szCs w:val="28"/>
+              </w:rPr>
+              <w:t>in order to</w:t>
+            </w:r>
+            <w:proofErr w:type="gramEnd"/>
+            <w:r>
+              <w:rPr>
+                <w:sz w:val="28"/>
+                <w:szCs w:val="28"/>
+              </w:rPr>
+              <w:t xml:space="preserve"> better leverage available real-estate and reduce scrolling. Additionally, the display elements have been updated to make this screen consistent with the Edit Metadata screen.  For details, refer to </w:t>
             </w:r>
             <w:hyperlink r:id="rId32" w:history="1">
               <w:r>
@@ -10171,7 +10392,6 @@
                 <w:sz w:val="28"/>
                 <w:szCs w:val="28"/>
               </w:rPr>
-              <w:lastRenderedPageBreak/>
               <w:t>File deletion error message improvement</w:t>
             </w:r>
             <w:r>
@@ -10590,7 +10810,17 @@
                 <w:sz w:val="28"/>
                 <w:szCs w:val="28"/>
               </w:rPr>
-              <w:t xml:space="preserve"> that errors associated with the AWS S3 bucket are displayed to the user upfront instead of after the download task begins.</w:t>
+              <w:t xml:space="preserve"> </w:t>
+            </w:r>
+            <w:r>
+              <w:rPr>
+                <w:rFonts w:eastAsiaTheme="minorHAnsi"/>
+                <w:color w:val="000000" w:themeColor="text1"/>
+                <w:sz w:val="28"/>
+                <w:szCs w:val="28"/>
+              </w:rPr>
+              <w:lastRenderedPageBreak/>
+              <w:t>that errors associated with the AWS S3 bucket are displayed to the user upfront instead of after the download task begins.</w:t>
             </w:r>
           </w:p>
           <w:p>
@@ -10718,7 +10948,6 @@
                 <w:sz w:val="28"/>
                 <w:szCs w:val="28"/>
               </w:rPr>
-              <w:lastRenderedPageBreak/>
               <w:t>Ordering of transactions on the Task Status page</w:t>
             </w:r>
             <w:r>
@@ -11429,7 +11658,15 @@
                 <w:sz w:val="28"/>
                 <w:szCs w:val="28"/>
               </w:rPr>
-              <w:t xml:space="preserve">: Users can optionally choose to be redirected to the Globus site while downloading to a Globus endpoint. This will enable them to perform point and click selection of the desired destination folder on the endpoint directly, instead of manually entering the endpoint UUID and directory path. </w:t>
+              <w:t xml:space="preserve">: Users can optionally choose to be redirected to the Globus site while downloading to a Globus endpoint. This </w:t>
+            </w:r>
+            <w:r>
+              <w:rPr>
+                <w:sz w:val="28"/>
+                <w:szCs w:val="28"/>
+              </w:rPr>
+              <w:lastRenderedPageBreak/>
+              <w:t xml:space="preserve">will enable them to perform point and click selection of the desired destination folder on the endpoint directly, instead of manually entering the endpoint UUID and directory path. </w:t>
             </w:r>
           </w:p>
           <w:p>
@@ -11696,7 +11933,6 @@
                 <w:sz w:val="28"/>
                 <w:szCs w:val="28"/>
               </w:rPr>
-              <w:lastRenderedPageBreak/>
               <w:t>Support for API tokens</w:t>
             </w:r>
             <w:r>
@@ -12629,6 +12865,7 @@
                 <w:sz w:val="28"/>
                 <w:szCs w:val="28"/>
               </w:rPr>
+              <w:lastRenderedPageBreak/>
               <w:t>Public REST API:</w:t>
             </w:r>
             <w:r>
@@ -12755,7 +12992,25 @@
                 <w:sz w:val="28"/>
                 <w:szCs w:val="28"/>
               </w:rPr>
-              <w:t xml:space="preserve">from ModaC </w:t>
+              <w:t xml:space="preserve">from </w:t>
+            </w:r>
+            <w:proofErr w:type="spellStart"/>
+            <w:r>
+              <w:rPr>
+                <w:rFonts w:cstheme="minorHAnsi"/>
+                <w:sz w:val="28"/>
+                <w:szCs w:val="28"/>
+              </w:rPr>
+              <w:t>ModaC</w:t>
+            </w:r>
+            <w:proofErr w:type="spellEnd"/>
+            <w:r>
+              <w:rPr>
+                <w:rFonts w:cstheme="minorHAnsi"/>
+                <w:sz w:val="28"/>
+                <w:szCs w:val="28"/>
+              </w:rPr>
+              <w:t xml:space="preserve"> </w:t>
             </w:r>
             <w:r>
               <w:rPr>
@@ -12887,7 +13142,25 @@
                 <w:sz w:val="28"/>
                 <w:szCs w:val="28"/>
               </w:rPr>
-              <w:t xml:space="preserve"> presigned URL for a file in </w:t>
+              <w:t xml:space="preserve"> </w:t>
+            </w:r>
+            <w:proofErr w:type="spellStart"/>
+            <w:r>
+              <w:rPr>
+                <w:rFonts w:cstheme="minorHAnsi"/>
+                <w:sz w:val="28"/>
+                <w:szCs w:val="28"/>
+              </w:rPr>
+              <w:t>presigned</w:t>
+            </w:r>
+            <w:proofErr w:type="spellEnd"/>
+            <w:r>
+              <w:rPr>
+                <w:rFonts w:cstheme="minorHAnsi"/>
+                <w:sz w:val="28"/>
+                <w:szCs w:val="28"/>
+              </w:rPr>
+              <w:t xml:space="preserve"> URL for a file in </w:t>
             </w:r>
             <w:r>
               <w:rPr>
@@ -12903,7 +13176,25 @@
                 <w:sz w:val="28"/>
                 <w:szCs w:val="28"/>
               </w:rPr>
-              <w:t>. The file can then be downloaded using the wget command.</w:t>
+              <w:t xml:space="preserve">. The file can then be downloaded using the </w:t>
+            </w:r>
+            <w:proofErr w:type="spellStart"/>
+            <w:r>
+              <w:rPr>
+                <w:rFonts w:cstheme="minorHAnsi"/>
+                <w:sz w:val="28"/>
+                <w:szCs w:val="28"/>
+              </w:rPr>
+              <w:t>wget</w:t>
+            </w:r>
+            <w:proofErr w:type="spellEnd"/>
+            <w:r>
+              <w:rPr>
+                <w:rFonts w:cstheme="minorHAnsi"/>
+                <w:sz w:val="28"/>
+                <w:szCs w:val="28"/>
+              </w:rPr>
+              <w:t xml:space="preserve"> command.</w:t>
             </w:r>
           </w:p>
           <w:p>
@@ -12925,7 +13216,6 @@
                 <w:sz w:val="28"/>
                 <w:szCs w:val="28"/>
               </w:rPr>
-              <w:lastRenderedPageBreak/>
               <w:t xml:space="preserve"> Create a Program, Study or Asset</w:t>
             </w:r>
             <w:r>
@@ -13760,6 +14050,7 @@
                 <w:sz w:val="28"/>
                 <w:szCs w:val="28"/>
               </w:rPr>
+              <w:lastRenderedPageBreak/>
               <w:t xml:space="preserve">Sorting in Files Table: The </w:t>
             </w:r>
             <w:r>
@@ -13997,16 +14288,7 @@
                 <w:sz w:val="28"/>
                 <w:szCs w:val="28"/>
               </w:rPr>
-              <w:t xml:space="preserve">datasets to their Google Drive accounts (in addition to Globus </w:t>
-            </w:r>
-            <w:r>
-              <w:rPr>
-                <w:rFonts w:asciiTheme="minorHAnsi" w:hAnsiTheme="minorHAnsi" w:cstheme="minorHAnsi"/>
-                <w:sz w:val="28"/>
-                <w:szCs w:val="28"/>
-              </w:rPr>
-              <w:lastRenderedPageBreak/>
-              <w:t>endpoints and AWS S3 buckets). For details,</w:t>
+              <w:t>datasets to their Google Drive accounts (in addition to Globus endpoints and AWS S3 buckets). For details,</w:t>
             </w:r>
             <w:r>
               <w:rPr>
@@ -14994,6 +15276,7 @@
               </w:rPr>
               <w:t xml:space="preserve"> </w:t>
             </w:r>
+            <w:proofErr w:type="spellStart"/>
             <w:r>
               <w:rPr>
                 <w:rFonts w:asciiTheme="minorHAnsi" w:hAnsiTheme="minorHAnsi" w:cstheme="minorHAnsi"/>
@@ -15005,6 +15288,7 @@
               </w:rPr>
               <w:t>dme_data_id</w:t>
             </w:r>
+            <w:proofErr w:type="spellEnd"/>
             <w:r>
               <w:rPr>
                 <w:rFonts w:asciiTheme="minorHAnsi" w:hAnsiTheme="minorHAnsi" w:cstheme="minorHAnsi"/>
@@ -15095,6 +15379,7 @@
                 <w:rFonts w:asciiTheme="minorHAnsi" w:hAnsiTheme="minorHAnsi" w:cstheme="minorHAnsi"/>
                 <w:b/>
               </w:rPr>
+              <w:lastRenderedPageBreak/>
               <w:t>https://modac.cancer.gov/searchTab?dme_data_id=&lt;metadata value&gt;</w:t>
             </w:r>
           </w:p>
@@ -15190,7 +15475,6 @@
                 <w:sz w:val="28"/>
                 <w:szCs w:val="28"/>
               </w:rPr>
-              <w:lastRenderedPageBreak/>
               <w:t>Th</w:t>
             </w:r>
             <w:r>
@@ -15962,6 +16246,7 @@
                 <w:szCs w:val="28"/>
                 <w:u w:val="single"/>
               </w:rPr>
+              <w:lastRenderedPageBreak/>
               <w:t xml:space="preserve">Release 1.0:  </w:t>
             </w:r>
             <w:r>
@@ -16074,8 +16359,25 @@
                 <w:sz w:val="28"/>
                 <w:szCs w:val="28"/>
               </w:rPr>
-              <w:lastRenderedPageBreak/>
-              <w:t xml:space="preserve">For issues, questions or suggestions, </w:t>
+              <w:t xml:space="preserve">For issues, </w:t>
+            </w:r>
+            <w:proofErr w:type="gramStart"/>
+            <w:r>
+              <w:rPr>
+                <w:rFonts w:asciiTheme="minorHAnsi" w:hAnsiTheme="minorHAnsi" w:cstheme="minorHAnsi"/>
+                <w:sz w:val="28"/>
+                <w:szCs w:val="28"/>
+              </w:rPr>
+              <w:t>questions</w:t>
+            </w:r>
+            <w:proofErr w:type="gramEnd"/>
+            <w:r>
+              <w:rPr>
+                <w:rFonts w:asciiTheme="minorHAnsi" w:hAnsiTheme="minorHAnsi" w:cstheme="minorHAnsi"/>
+                <w:sz w:val="28"/>
+                <w:szCs w:val="28"/>
+              </w:rPr>
+              <w:t xml:space="preserve"> or suggestions, </w:t>
             </w:r>
             <w:r>
               <w:rPr>
@@ -16182,6 +16484,16 @@
                 <w:szCs w:val="28"/>
               </w:rPr>
             </w:pPr>
+            <w:r>
+              <w:rPr>
+                <w:b/>
+                <w:bCs/>
+                <w:sz w:val="28"/>
+                <w:szCs w:val="28"/>
+              </w:rPr>
+              <w:lastRenderedPageBreak/>
+              <w:t>`</w:t>
+            </w:r>
           </w:p>
         </w:tc>
       </w:tr>
@@ -16278,7 +16590,7 @@
         <w:rFonts w:ascii="Courier New" w:hAnsi="Courier New" w:cs="Courier New" w:hint="default"/>
       </w:rPr>
     </w:lvl>
-    <w:lvl w:ilvl="2" w:tplc="04090005" w:tentative="1">
+    <w:lvl w:ilvl="2" w:tplc="04090005">
       <w:start w:val="1"/>
       <w:numFmt w:val="bullet"/>
       <w:lvlText w:val=""/>

</xml_diff>